<commit_message>
agrego aclaracion de posible error en rutas absolutas
</commit_message>
<xml_diff>
--- a/Guía Importar proyecto github a stackblitz.docx
+++ b/Guía Importar proyecto github a stackblitz.docx
@@ -220,8 +220,6 @@
         </w:rPr>
         <w:t>{REPO_NAME}</w:t>
       </w:r>
-      <w:bookmarkStart w:id="0" w:name="_GoBack"/>
-      <w:bookmarkEnd w:id="0"/>
     </w:p>
     <w:p>
       <w:pPr>
@@ -479,7 +477,6 @@
           <w:szCs w:val="23"/>
           <w:lang w:val="es-MX"/>
         </w:rPr>
-        <w:lastRenderedPageBreak/>
         <w:t xml:space="preserve">Luego, en </w:t>
       </w:r>
       <w:r>
@@ -677,6 +674,7 @@
         <w:jc w:val="both"/>
         <w:rPr>
           <w:rFonts w:ascii="Arial" w:eastAsia="Times New Roman" w:hAnsi="Arial" w:cs="Arial"/>
+          <w:i/>
           <w:color w:val="212529"/>
           <w:sz w:val="23"/>
           <w:szCs w:val="23"/>
@@ -686,6 +684,246 @@
       <w:r>
         <w:rPr>
           <w:rFonts w:ascii="Arial" w:eastAsia="Times New Roman" w:hAnsi="Arial" w:cs="Arial"/>
+          <w:i/>
+          <w:color w:val="212529"/>
+          <w:sz w:val="23"/>
+          <w:szCs w:val="23"/>
+          <w:lang w:val="es-MX"/>
+        </w:rPr>
+        <w:t>Puede que, de error en algunas rutas absolutas</w:t>
+      </w:r>
+      <w:r>
+        <w:rPr>
+          <w:rFonts w:ascii="Consolas" w:eastAsia="Times New Roman" w:hAnsi="Consolas" w:cs="Courier New"/>
+          <w:i/>
+          <w:color w:val="E83E8C"/>
+          <w:sz w:val="20"/>
+          <w:szCs w:val="20"/>
+          <w:lang w:val="es-MX"/>
+        </w:rPr>
+        <w:t xml:space="preserve"> </w:t>
+      </w:r>
+      <w:r>
+        <w:rPr>
+          <w:rFonts w:ascii="Arial" w:eastAsia="Times New Roman" w:hAnsi="Arial" w:cs="Arial"/>
+          <w:i/>
+          <w:color w:val="212529"/>
+          <w:sz w:val="23"/>
+          <w:szCs w:val="23"/>
+          <w:lang w:val="es-MX"/>
+        </w:rPr>
+        <w:t>(ejemplo:</w:t>
+      </w:r>
+      <w:r>
+        <w:rPr>
+          <w:rFonts w:ascii="Consolas" w:eastAsia="Times New Roman" w:hAnsi="Consolas" w:cs="Courier New"/>
+          <w:i/>
+          <w:color w:val="E83E8C"/>
+          <w:sz w:val="20"/>
+          <w:szCs w:val="20"/>
+          <w:lang w:val="es-MX"/>
+        </w:rPr>
+        <w:t xml:space="preserve"> </w:t>
+      </w:r>
+      <w:proofErr w:type="spellStart"/>
+      <w:r>
+        <w:rPr>
+          <w:rFonts w:ascii="Consolas" w:eastAsia="Times New Roman" w:hAnsi="Consolas" w:cs="Courier New"/>
+          <w:i/>
+          <w:color w:val="E83E8C"/>
+          <w:sz w:val="20"/>
+          <w:szCs w:val="20"/>
+          <w:lang w:val="es-MX"/>
+        </w:rPr>
+        <w:t>src</w:t>
+      </w:r>
+      <w:proofErr w:type="spellEnd"/>
+      <w:r>
+        <w:rPr>
+          <w:rFonts w:ascii="Consolas" w:eastAsia="Times New Roman" w:hAnsi="Consolas" w:cs="Courier New"/>
+          <w:i/>
+          <w:color w:val="E83E8C"/>
+          <w:sz w:val="20"/>
+          <w:szCs w:val="20"/>
+          <w:lang w:val="es-MX"/>
+        </w:rPr>
+        <w:t>/</w:t>
+      </w:r>
+      <w:proofErr w:type="spellStart"/>
+      <w:r>
+        <w:rPr>
+          <w:rFonts w:ascii="Consolas" w:eastAsia="Times New Roman" w:hAnsi="Consolas" w:cs="Courier New"/>
+          <w:i/>
+          <w:color w:val="E83E8C"/>
+          <w:sz w:val="20"/>
+          <w:szCs w:val="20"/>
+          <w:lang w:val="es-MX"/>
+        </w:rPr>
+        <w:t>micarpeta</w:t>
+      </w:r>
+      <w:proofErr w:type="spellEnd"/>
+      <w:r>
+        <w:rPr>
+          <w:rFonts w:ascii="Consolas" w:eastAsia="Times New Roman" w:hAnsi="Consolas" w:cs="Courier New"/>
+          <w:i/>
+          <w:color w:val="E83E8C"/>
+          <w:sz w:val="20"/>
+          <w:szCs w:val="20"/>
+          <w:lang w:val="es-MX"/>
+        </w:rPr>
+        <w:t>/</w:t>
+      </w:r>
+      <w:proofErr w:type="spellStart"/>
+      <w:r>
+        <w:rPr>
+          <w:rFonts w:ascii="Consolas" w:eastAsia="Times New Roman" w:hAnsi="Consolas" w:cs="Courier New"/>
+          <w:i/>
+          <w:color w:val="E83E8C"/>
+          <w:sz w:val="20"/>
+          <w:szCs w:val="20"/>
+          <w:lang w:val="es-MX"/>
+        </w:rPr>
+        <w:t>miarchivo</w:t>
+      </w:r>
+      <w:proofErr w:type="spellEnd"/>
+      <w:r>
+        <w:rPr>
+          <w:rFonts w:ascii="Arial" w:eastAsia="Times New Roman" w:hAnsi="Arial" w:cs="Arial"/>
+          <w:i/>
+          <w:color w:val="212529"/>
+          <w:sz w:val="23"/>
+          <w:szCs w:val="23"/>
+          <w:lang w:val="es-MX"/>
+        </w:rPr>
+        <w:t>),</w:t>
+      </w:r>
+      <w:r>
+        <w:rPr>
+          <w:rFonts w:ascii="Consolas" w:eastAsia="Times New Roman" w:hAnsi="Consolas" w:cs="Courier New"/>
+          <w:i/>
+          <w:color w:val="E83E8C"/>
+          <w:sz w:val="20"/>
+          <w:szCs w:val="20"/>
+          <w:lang w:val="es-MX"/>
+        </w:rPr>
+        <w:t xml:space="preserve"> </w:t>
+      </w:r>
+      <w:r>
+        <w:rPr>
+          <w:rFonts w:ascii="Arial" w:eastAsia="Times New Roman" w:hAnsi="Arial" w:cs="Arial"/>
+          <w:i/>
+          <w:color w:val="212529"/>
+          <w:sz w:val="23"/>
+          <w:szCs w:val="23"/>
+          <w:lang w:val="es-MX"/>
+        </w:rPr>
+        <w:t>por favor cámbialas para que queden como rutas relativas (ejemplo</w:t>
+      </w:r>
+      <w:proofErr w:type="gramStart"/>
+      <w:r>
+        <w:rPr>
+          <w:rFonts w:ascii="Consolas" w:eastAsia="Times New Roman" w:hAnsi="Consolas" w:cs="Courier New"/>
+          <w:i/>
+          <w:color w:val="E83E8C"/>
+          <w:sz w:val="20"/>
+          <w:szCs w:val="20"/>
+          <w:lang w:val="es-MX"/>
+        </w:rPr>
+        <w:t xml:space="preserve"> ..</w:t>
+      </w:r>
+      <w:proofErr w:type="gramEnd"/>
+      <w:r>
+        <w:rPr>
+          <w:rFonts w:ascii="Consolas" w:eastAsia="Times New Roman" w:hAnsi="Consolas" w:cs="Courier New"/>
+          <w:i/>
+          <w:color w:val="E83E8C"/>
+          <w:sz w:val="20"/>
+          <w:szCs w:val="20"/>
+          <w:lang w:val="es-MX"/>
+        </w:rPr>
+        <w:t>/</w:t>
+      </w:r>
+      <w:proofErr w:type="spellStart"/>
+      <w:r>
+        <w:rPr>
+          <w:rFonts w:ascii="Consolas" w:eastAsia="Times New Roman" w:hAnsi="Consolas" w:cs="Courier New"/>
+          <w:i/>
+          <w:color w:val="E83E8C"/>
+          <w:sz w:val="20"/>
+          <w:szCs w:val="20"/>
+          <w:lang w:val="es-MX"/>
+        </w:rPr>
+        <w:t>micarpeta</w:t>
+      </w:r>
+      <w:proofErr w:type="spellEnd"/>
+      <w:r>
+        <w:rPr>
+          <w:rFonts w:ascii="Consolas" w:eastAsia="Times New Roman" w:hAnsi="Consolas" w:cs="Courier New"/>
+          <w:i/>
+          <w:color w:val="E83E8C"/>
+          <w:sz w:val="20"/>
+          <w:szCs w:val="20"/>
+          <w:lang w:val="es-MX"/>
+        </w:rPr>
+        <w:t>/</w:t>
+      </w:r>
+      <w:proofErr w:type="spellStart"/>
+      <w:r>
+        <w:rPr>
+          <w:rFonts w:ascii="Consolas" w:eastAsia="Times New Roman" w:hAnsi="Consolas" w:cs="Courier New"/>
+          <w:i/>
+          <w:color w:val="E83E8C"/>
+          <w:sz w:val="20"/>
+          <w:szCs w:val="20"/>
+          <w:lang w:val="es-MX"/>
+        </w:rPr>
+        <w:t>miarchivo</w:t>
+      </w:r>
+      <w:proofErr w:type="spellEnd"/>
+      <w:r>
+        <w:rPr>
+          <w:rFonts w:ascii="Arial" w:eastAsia="Times New Roman" w:hAnsi="Arial" w:cs="Arial"/>
+          <w:i/>
+          <w:color w:val="212529"/>
+          <w:sz w:val="23"/>
+          <w:szCs w:val="23"/>
+          <w:lang w:val="es-MX"/>
+        </w:rPr>
+        <w:t>).</w:t>
+      </w:r>
+    </w:p>
+    <w:p>
+      <w:pPr>
+        <w:shd w:val="clear" w:color="auto" w:fill="FFFFFF"/>
+        <w:spacing w:after="100" w:afterAutospacing="1" w:line="240" w:lineRule="auto"/>
+        <w:ind w:left="-567"/>
+        <w:jc w:val="both"/>
+        <w:rPr>
+          <w:rFonts w:ascii="Arial" w:eastAsia="Times New Roman" w:hAnsi="Arial" w:cs="Arial"/>
+          <w:color w:val="212529"/>
+          <w:sz w:val="23"/>
+          <w:szCs w:val="23"/>
+          <w:lang w:val="es-MX"/>
+        </w:rPr>
+      </w:pPr>
+    </w:p>
+    <w:p>
+      <w:pPr>
+        <w:shd w:val="clear" w:color="auto" w:fill="FFFFFF"/>
+        <w:spacing w:after="100" w:afterAutospacing="1" w:line="240" w:lineRule="auto"/>
+        <w:ind w:left="-567"/>
+        <w:jc w:val="both"/>
+        <w:rPr>
+          <w:rFonts w:ascii="Arial" w:eastAsia="Times New Roman" w:hAnsi="Arial" w:cs="Arial"/>
+          <w:color w:val="212529"/>
+          <w:sz w:val="23"/>
+          <w:szCs w:val="23"/>
+          <w:lang w:val="es-MX"/>
+        </w:rPr>
+      </w:pPr>
+      <w:r>
+        <w:rPr>
+          <w:rFonts w:ascii="Arial" w:eastAsia="Times New Roman" w:hAnsi="Arial" w:cs="Arial"/>
           <w:color w:val="212529"/>
           <w:sz w:val="23"/>
           <w:szCs w:val="23"/>
@@ -693,6 +931,8 @@
         </w:rPr>
         <w:t>Y, opcionalmente, también puede especificar una rama, una etiqueta o una confirmación:</w:t>
       </w:r>
+      <w:bookmarkStart w:id="0" w:name="_GoBack"/>
+      <w:bookmarkEnd w:id="0"/>
     </w:p>
     <w:p>
       <w:pPr>

</xml_diff>